<commit_message>
Added additional info about components used
</commit_message>
<xml_diff>
--- a/A11/CST8221_A11_John759.docx
+++ b/A11/CST8221_A11_John759.docx
@@ -531,19 +531,8 @@
           <w:sz w:val="32"/>
           <w:szCs w:val="32"/>
         </w:rPr>
-        <w:t xml:space="preserve"> - </w:t>
+        <w:t xml:space="preserve"> - NumPuz</w:t>
       </w:r>
-      <w:proofErr w:type="spellStart"/>
-      <w:r>
-        <w:rPr>
-          <w:rStyle w:val="Heading1Char"/>
-          <w:rFonts w:ascii="Arial" w:hAnsi="Arial" w:cs="Arial"/>
-          <w:sz w:val="32"/>
-          <w:szCs w:val="32"/>
-        </w:rPr>
-        <w:t>NumPuz</w:t>
-      </w:r>
-      <w:proofErr w:type="spellEnd"/>
     </w:p>
     <w:p>
       <w:pPr>
@@ -1268,7 +1257,6 @@
           <w:szCs w:val="28"/>
         </w:rPr>
       </w:pPr>
-      <w:proofErr w:type="spellStart"/>
       <w:r>
         <w:rPr>
           <w:rFonts w:ascii="Arial" w:eastAsia="Arial" w:hAnsi="Arial" w:cs="Arial"/>
@@ -1279,7 +1267,6 @@
         </w:rPr>
         <w:t>JButton</w:t>
       </w:r>
-      <w:proofErr w:type="spellEnd"/>
     </w:p>
     <w:p>
       <w:pPr>
@@ -1302,7 +1289,6 @@
           <w:szCs w:val="28"/>
         </w:rPr>
       </w:pPr>
-      <w:proofErr w:type="spellStart"/>
       <w:r>
         <w:rPr>
           <w:rFonts w:ascii="Arial" w:eastAsia="Arial" w:hAnsi="Arial" w:cs="Arial"/>
@@ -1313,7 +1299,6 @@
         </w:rPr>
         <w:t>JRadioButton</w:t>
       </w:r>
-      <w:proofErr w:type="spellEnd"/>
     </w:p>
     <w:p>
       <w:pPr>
@@ -1336,7 +1321,6 @@
           <w:szCs w:val="28"/>
         </w:rPr>
       </w:pPr>
-      <w:proofErr w:type="spellStart"/>
       <w:r>
         <w:rPr>
           <w:rFonts w:ascii="Arial" w:eastAsia="Arial" w:hAnsi="Arial" w:cs="Arial"/>
@@ -1347,7 +1331,6 @@
         </w:rPr>
         <w:t>JComboBox</w:t>
       </w:r>
-      <w:proofErr w:type="spellEnd"/>
     </w:p>
     <w:p>
       <w:pPr>
@@ -1370,7 +1353,6 @@
           <w:szCs w:val="28"/>
         </w:rPr>
       </w:pPr>
-      <w:proofErr w:type="spellStart"/>
       <w:r>
         <w:rPr>
           <w:rFonts w:ascii="Arial" w:eastAsia="Arial" w:hAnsi="Arial" w:cs="Arial"/>
@@ -1381,7 +1363,6 @@
         </w:rPr>
         <w:t>JMenu</w:t>
       </w:r>
-      <w:proofErr w:type="spellEnd"/>
     </w:p>
     <w:p>
       <w:pPr>
@@ -1404,7 +1385,6 @@
           <w:szCs w:val="28"/>
         </w:rPr>
       </w:pPr>
-      <w:proofErr w:type="spellStart"/>
       <w:r>
         <w:rPr>
           <w:rFonts w:ascii="Arial" w:eastAsia="Arial" w:hAnsi="Arial" w:cs="Arial"/>
@@ -1415,163 +1395,6 @@
         </w:rPr>
         <w:t>JLabel</w:t>
       </w:r>
-      <w:proofErr w:type="spellEnd"/>
-    </w:p>
-    <w:p>
-      <w:pPr>
-        <w:spacing w:after="120" w:line="0" w:lineRule="atLeast"/>
-        <w:jc w:val="both"/>
-        <w:rPr>
-          <w:rFonts w:ascii="Arial" w:eastAsia="Arial" w:hAnsi="Arial"/>
-          <w:sz w:val="24"/>
-        </w:rPr>
-      </w:pPr>
-    </w:p>
-    <w:p>
-      <w:pPr>
-        <w:pBdr>
-          <w:bottom w:val="single" w:sz="6" w:space="1" w:color="auto"/>
-        </w:pBdr>
-        <w:spacing w:after="120" w:line="0" w:lineRule="atLeast"/>
-        <w:jc w:val="both"/>
-        <w:rPr>
-          <w:rFonts w:ascii="Arial" w:eastAsia="Arial" w:hAnsi="Arial"/>
-          <w:b/>
-          <w:bCs/>
-          <w:sz w:val="24"/>
-        </w:rPr>
-      </w:pPr>
-      <w:r>
-        <w:rPr>
-          <w:rFonts w:ascii="Arial" w:eastAsia="Arial" w:hAnsi="Arial"/>
-          <w:b/>
-          <w:bCs/>
-          <w:sz w:val="24"/>
-        </w:rPr>
-        <w:t>Functionalities and Behaviors</w:t>
-      </w:r>
-    </w:p>
-    <w:p>
-      <w:pPr>
-        <w:spacing w:after="120" w:line="0" w:lineRule="atLeast"/>
-        <w:jc w:val="both"/>
-        <w:rPr>
-          <w:rFonts w:ascii="Arial" w:eastAsia="Arial" w:hAnsi="Arial"/>
-          <w:sz w:val="24"/>
-        </w:rPr>
-      </w:pPr>
-    </w:p>
-    <w:p>
-      <w:pPr>
-        <w:tabs>
-          <w:tab w:val="left" w:pos="1553"/>
-        </w:tabs>
-        <w:spacing w:before="120" w:after="120"/>
-        <w:ind w:right="38"/>
-        <w:jc w:val="both"/>
-        <w:rPr>
-          <w:rFonts w:ascii="Arial" w:eastAsia="Arial" w:hAnsi="Arial" w:cs="Arial"/>
-          <w:i/>
-          <w:color w:val="C00000"/>
-          <w:spacing w:val="-2"/>
-          <w:sz w:val="24"/>
-          <w:szCs w:val="28"/>
-        </w:rPr>
-      </w:pPr>
-      <w:r>
-        <w:rPr>
-          <w:rFonts w:ascii="Arial" w:eastAsia="Arial" w:hAnsi="Arial" w:cs="Arial"/>
-          <w:i/>
-          <w:color w:val="C00000"/>
-          <w:spacing w:val="-2"/>
-          <w:sz w:val="24"/>
-          <w:szCs w:val="28"/>
-        </w:rPr>
-        <w:t xml:space="preserve">What are the behaviors and functionalities that you will provide? How these elements are related with functionalities. </w:t>
-      </w:r>
-    </w:p>
-    <w:p>
-      <w:pPr>
-        <w:tabs>
-          <w:tab w:val="left" w:pos="1553"/>
-        </w:tabs>
-        <w:spacing w:before="120" w:after="120"/>
-        <w:ind w:right="38"/>
-        <w:jc w:val="both"/>
-        <w:rPr>
-          <w:rFonts w:ascii="Arial" w:eastAsia="Arial" w:hAnsi="Arial" w:cs="Arial"/>
-          <w:i/>
-          <w:color w:val="C00000"/>
-          <w:spacing w:val="-2"/>
-          <w:sz w:val="24"/>
-          <w:szCs w:val="28"/>
-        </w:rPr>
-      </w:pPr>
-      <w:r>
-        <w:rPr>
-          <w:rFonts w:ascii="Arial" w:eastAsia="Arial" w:hAnsi="Arial" w:cs="Arial"/>
-          <w:b/>
-          <w:i/>
-          <w:color w:val="C00000"/>
-          <w:spacing w:val="-2"/>
-          <w:sz w:val="24"/>
-          <w:szCs w:val="28"/>
-        </w:rPr>
-        <w:t>Example</w:t>
-      </w:r>
-      <w:r>
-        <w:rPr>
-          <w:rFonts w:ascii="Arial" w:eastAsia="Arial" w:hAnsi="Arial" w:cs="Arial"/>
-          <w:i/>
-          <w:color w:val="C00000"/>
-          <w:spacing w:val="-2"/>
-          <w:sz w:val="24"/>
-          <w:szCs w:val="28"/>
-        </w:rPr>
-        <w:t xml:space="preserve">: The game mode can be selected by </w:t>
-      </w:r>
-      <w:proofErr w:type="spellStart"/>
-      <w:r>
-        <w:rPr>
-          <w:rFonts w:ascii="Arial" w:eastAsia="Arial" w:hAnsi="Arial" w:cs="Arial"/>
-          <w:i/>
-          <w:color w:val="C00000"/>
-          <w:spacing w:val="-2"/>
-          <w:sz w:val="24"/>
-          <w:szCs w:val="28"/>
-        </w:rPr>
-        <w:t>RadioButtons</w:t>
-      </w:r>
-      <w:proofErr w:type="spellEnd"/>
-      <w:r>
-        <w:rPr>
-          <w:rFonts w:ascii="Arial" w:eastAsia="Arial" w:hAnsi="Arial" w:cs="Arial"/>
-          <w:i/>
-          <w:color w:val="C00000"/>
-          <w:spacing w:val="-2"/>
-          <w:sz w:val="24"/>
-          <w:szCs w:val="28"/>
-        </w:rPr>
-        <w:t>, etc.</w:t>
-      </w:r>
-    </w:p>
-    <w:p>
-      <w:pPr>
-        <w:tabs>
-          <w:tab w:val="left" w:pos="1553"/>
-        </w:tabs>
-        <w:spacing w:before="120" w:after="120"/>
-        <w:ind w:right="38"/>
-        <w:jc w:val="both"/>
-        <w:rPr>
-          <w:rFonts w:ascii="Arial" w:eastAsia="Arial" w:hAnsi="Arial" w:cs="Arial"/>
-          <w:i/>
-          <w:color w:val="C00000"/>
-          <w:spacing w:val="-2"/>
-          <w:sz w:val="24"/>
-          <w:szCs w:val="28"/>
-        </w:rPr>
-      </w:pPr>
     </w:p>
     <w:p>
       <w:pPr>
@@ -1602,20 +1425,8 @@
           <w:sz w:val="24"/>
           <w:szCs w:val="28"/>
         </w:rPr>
-        <w:t xml:space="preserve">The game mode can be selected by </w:t>
+        <w:t>JPanel</w:t>
       </w:r>
-      <w:proofErr w:type="spellStart"/>
-      <w:r>
-        <w:rPr>
-          <w:rFonts w:ascii="Arial" w:eastAsia="Arial" w:hAnsi="Arial" w:cs="Arial"/>
-          <w:iCs/>
-          <w:spacing w:val="-2"/>
-          <w:sz w:val="24"/>
-          <w:szCs w:val="28"/>
-        </w:rPr>
-        <w:t>JRadioButtons</w:t>
-      </w:r>
-      <w:proofErr w:type="spellEnd"/>
     </w:p>
     <w:p>
       <w:pPr>
@@ -1646,20 +1457,140 @@
           <w:sz w:val="24"/>
           <w:szCs w:val="28"/>
         </w:rPr>
-        <w:t xml:space="preserve">The dimensions can be selected with a </w:t>
+        <w:t>JFrame</w:t>
       </w:r>
-      <w:proofErr w:type="spellStart"/>
+    </w:p>
+    <w:p>
+      <w:pPr>
+        <w:spacing w:after="120" w:line="0" w:lineRule="atLeast"/>
+        <w:jc w:val="both"/>
+        <w:rPr>
+          <w:rFonts w:ascii="Arial" w:eastAsia="Arial" w:hAnsi="Arial"/>
+          <w:sz w:val="24"/>
+        </w:rPr>
+      </w:pPr>
+    </w:p>
+    <w:p>
+      <w:pPr>
+        <w:pBdr>
+          <w:bottom w:val="single" w:sz="6" w:space="1" w:color="auto"/>
+        </w:pBdr>
+        <w:spacing w:after="120" w:line="0" w:lineRule="atLeast"/>
+        <w:jc w:val="both"/>
+        <w:rPr>
+          <w:rFonts w:ascii="Arial" w:eastAsia="Arial" w:hAnsi="Arial"/>
+          <w:b/>
+          <w:bCs/>
+          <w:sz w:val="24"/>
+        </w:rPr>
+      </w:pPr>
       <w:r>
         <w:rPr>
-          <w:rFonts w:ascii="Arial" w:eastAsia="Arial" w:hAnsi="Arial" w:cs="Arial"/>
-          <w:iCs/>
+          <w:rFonts w:ascii="Arial" w:eastAsia="Arial" w:hAnsi="Arial"/>
+          <w:b/>
+          <w:bCs/>
+          <w:sz w:val="24"/>
+        </w:rPr>
+        <w:t>Functionalities and Behaviors</w:t>
+      </w:r>
+    </w:p>
+    <w:p>
+      <w:pPr>
+        <w:spacing w:after="120" w:line="0" w:lineRule="atLeast"/>
+        <w:jc w:val="both"/>
+        <w:rPr>
+          <w:rFonts w:ascii="Arial" w:eastAsia="Arial" w:hAnsi="Arial"/>
+          <w:sz w:val="24"/>
+        </w:rPr>
+      </w:pPr>
+    </w:p>
+    <w:p>
+      <w:pPr>
+        <w:tabs>
+          <w:tab w:val="left" w:pos="1553"/>
+        </w:tabs>
+        <w:spacing w:before="120" w:after="120"/>
+        <w:ind w:right="38"/>
+        <w:jc w:val="both"/>
+        <w:rPr>
+          <w:rFonts w:ascii="Arial" w:eastAsia="Arial" w:hAnsi="Arial" w:cs="Arial"/>
+          <w:i/>
+          <w:color w:val="C00000"/>
           <w:spacing w:val="-2"/>
           <w:sz w:val="24"/>
           <w:szCs w:val="28"/>
         </w:rPr>
-        <w:t>JComboBox</w:t>
+      </w:pPr>
+      <w:r>
+        <w:rPr>
+          <w:rFonts w:ascii="Arial" w:eastAsia="Arial" w:hAnsi="Arial" w:cs="Arial"/>
+          <w:i/>
+          <w:color w:val="C00000"/>
+          <w:spacing w:val="-2"/>
+          <w:sz w:val="24"/>
+          <w:szCs w:val="28"/>
+        </w:rPr>
+        <w:t xml:space="preserve">What are the behaviors and functionalities that you will provide? How these elements are related with functionalities. </w:t>
       </w:r>
-      <w:proofErr w:type="spellEnd"/>
+    </w:p>
+    <w:p>
+      <w:pPr>
+        <w:tabs>
+          <w:tab w:val="left" w:pos="1553"/>
+        </w:tabs>
+        <w:spacing w:before="120" w:after="120"/>
+        <w:ind w:right="38"/>
+        <w:jc w:val="both"/>
+        <w:rPr>
+          <w:rFonts w:ascii="Arial" w:eastAsia="Arial" w:hAnsi="Arial" w:cs="Arial"/>
+          <w:i/>
+          <w:color w:val="C00000"/>
+          <w:spacing w:val="-2"/>
+          <w:sz w:val="24"/>
+          <w:szCs w:val="28"/>
+        </w:rPr>
+      </w:pPr>
+      <w:r>
+        <w:rPr>
+          <w:rFonts w:ascii="Arial" w:eastAsia="Arial" w:hAnsi="Arial" w:cs="Arial"/>
+          <w:b/>
+          <w:i/>
+          <w:color w:val="C00000"/>
+          <w:spacing w:val="-2"/>
+          <w:sz w:val="24"/>
+          <w:szCs w:val="28"/>
+        </w:rPr>
+        <w:t>Example</w:t>
+      </w:r>
+      <w:r>
+        <w:rPr>
+          <w:rFonts w:ascii="Arial" w:eastAsia="Arial" w:hAnsi="Arial" w:cs="Arial"/>
+          <w:i/>
+          <w:color w:val="C00000"/>
+          <w:spacing w:val="-2"/>
+          <w:sz w:val="24"/>
+          <w:szCs w:val="28"/>
+        </w:rPr>
+        <w:t>: The game mode can be selected by RadioButtons, etc.</w:t>
+      </w:r>
+    </w:p>
+    <w:p>
+      <w:pPr>
+        <w:tabs>
+          <w:tab w:val="left" w:pos="1553"/>
+        </w:tabs>
+        <w:spacing w:before="120" w:after="120"/>
+        <w:ind w:right="38"/>
+        <w:jc w:val="both"/>
+        <w:rPr>
+          <w:rFonts w:ascii="Arial" w:eastAsia="Arial" w:hAnsi="Arial" w:cs="Arial"/>
+          <w:i/>
+          <w:color w:val="C00000"/>
+          <w:spacing w:val="-2"/>
+          <w:sz w:val="24"/>
+          <w:szCs w:val="28"/>
+        </w:rPr>
+      </w:pPr>
     </w:p>
     <w:p>
       <w:pPr>
@@ -1690,9 +1621,8 @@
           <w:sz w:val="24"/>
           <w:szCs w:val="28"/>
         </w:rPr>
-        <w:t xml:space="preserve">Configurations can be loaded from </w:t>
+        <w:t xml:space="preserve">The game mode can be selected by </w:t>
       </w:r>
-      <w:proofErr w:type="spellStart"/>
       <w:r>
         <w:rPr>
           <w:rFonts w:ascii="Arial" w:eastAsia="Arial" w:hAnsi="Arial" w:cs="Arial"/>
@@ -1701,9 +1631,8 @@
           <w:sz w:val="24"/>
           <w:szCs w:val="28"/>
         </w:rPr>
-        <w:t>JMenu</w:t>
+        <w:t>JRadioButtons</w:t>
       </w:r>
-      <w:proofErr w:type="spellEnd"/>
     </w:p>
     <w:p>
       <w:pPr>
@@ -1734,20 +1663,8 @@
           <w:sz w:val="24"/>
           <w:szCs w:val="28"/>
         </w:rPr>
-        <w:t xml:space="preserve">Game can be reset with a </w:t>
+        <w:t>The dimensions can be selected with a JComboBox</w:t>
       </w:r>
-      <w:proofErr w:type="spellStart"/>
-      <w:r>
-        <w:rPr>
-          <w:rFonts w:ascii="Arial" w:eastAsia="Arial" w:hAnsi="Arial" w:cs="Arial"/>
-          <w:iCs/>
-          <w:spacing w:val="-2"/>
-          <w:sz w:val="24"/>
-          <w:szCs w:val="28"/>
-        </w:rPr>
-        <w:t>JButton</w:t>
-      </w:r>
-      <w:proofErr w:type="spellEnd"/>
     </w:p>
     <w:p>
       <w:pPr>
@@ -1778,23 +1695,16 @@
           <w:sz w:val="24"/>
           <w:szCs w:val="28"/>
         </w:rPr>
-        <w:t xml:space="preserve">Score and elapsed time are shown with </w:t>
+        <w:t>Configurations can be loaded from JMenu</w:t>
       </w:r>
-      <w:proofErr w:type="spellStart"/>
-      <w:r>
-        <w:rPr>
-          <w:rFonts w:ascii="Arial" w:eastAsia="Arial" w:hAnsi="Arial" w:cs="Arial"/>
-          <w:iCs/>
-          <w:spacing w:val="-2"/>
-          <w:sz w:val="24"/>
-          <w:szCs w:val="28"/>
-        </w:rPr>
-        <w:t>JLabel</w:t>
-      </w:r>
-      <w:proofErr w:type="spellEnd"/>
-    </w:p>
-    <w:p>
-      <w:pPr>
+    </w:p>
+    <w:p>
+      <w:pPr>
+        <w:pStyle w:val="ListParagraph"/>
+        <w:numPr>
+          <w:ilvl w:val="0"/>
+          <w:numId w:val="47"/>
+        </w:numPr>
         <w:tabs>
           <w:tab w:val="left" w:pos="1553"/>
         </w:tabs>
@@ -1803,49 +1713,30 @@
         <w:jc w:val="both"/>
         <w:rPr>
           <w:rFonts w:ascii="Arial" w:eastAsia="Arial" w:hAnsi="Arial" w:cs="Arial"/>
-          <w:i/>
-          <w:color w:val="C00000"/>
+          <w:iCs/>
           <w:spacing w:val="-2"/>
-          <w:sz w:val="28"/>
+          <w:sz w:val="24"/>
           <w:szCs w:val="28"/>
         </w:rPr>
       </w:pPr>
-    </w:p>
-    <w:p>
-      <w:pPr>
-        <w:pBdr>
-          <w:bottom w:val="single" w:sz="6" w:space="1" w:color="auto"/>
-        </w:pBdr>
-        <w:spacing w:after="120" w:line="0" w:lineRule="atLeast"/>
-        <w:jc w:val="both"/>
-        <w:rPr>
-          <w:rFonts w:ascii="Arial" w:eastAsia="Arial" w:hAnsi="Arial"/>
-          <w:b/>
-          <w:bCs/>
-          <w:sz w:val="24"/>
-        </w:rPr>
-      </w:pPr>
       <w:r>
         <w:rPr>
-          <w:rFonts w:ascii="Arial" w:eastAsia="Arial" w:hAnsi="Arial"/>
-          <w:b/>
-          <w:bCs/>
-          <w:sz w:val="24"/>
-        </w:rPr>
-        <w:t>Details</w:t>
+          <w:rFonts w:ascii="Arial" w:eastAsia="Arial" w:hAnsi="Arial" w:cs="Arial"/>
+          <w:iCs/>
+          <w:spacing w:val="-2"/>
+          <w:sz w:val="24"/>
+          <w:szCs w:val="28"/>
+        </w:rPr>
+        <w:t>Game can be reset with a JButton</w:t>
       </w:r>
     </w:p>
     <w:p>
       <w:pPr>
-        <w:spacing w:after="120" w:line="0" w:lineRule="atLeast"/>
-        <w:jc w:val="both"/>
-        <w:rPr>
-          <w:rFonts w:ascii="Arial" w:eastAsia="Arial" w:hAnsi="Arial"/>
-        </w:rPr>
-      </w:pPr>
-    </w:p>
-    <w:p>
-      <w:pPr>
+        <w:pStyle w:val="ListParagraph"/>
+        <w:numPr>
+          <w:ilvl w:val="0"/>
+          <w:numId w:val="47"/>
+        </w:numPr>
         <w:tabs>
           <w:tab w:val="left" w:pos="1553"/>
         </w:tabs>
@@ -1854,14 +1745,82 @@
         <w:jc w:val="both"/>
         <w:rPr>
           <w:rFonts w:ascii="Arial" w:eastAsia="Arial" w:hAnsi="Arial" w:cs="Arial"/>
+          <w:iCs/>
+          <w:spacing w:val="-2"/>
+          <w:sz w:val="24"/>
+          <w:szCs w:val="28"/>
+        </w:rPr>
+      </w:pPr>
+      <w:r>
+        <w:rPr>
+          <w:rFonts w:ascii="Arial" w:eastAsia="Arial" w:hAnsi="Arial" w:cs="Arial"/>
+          <w:iCs/>
+          <w:spacing w:val="-2"/>
+          <w:sz w:val="24"/>
+          <w:szCs w:val="28"/>
+        </w:rPr>
+        <w:t>Score and elapsed time are shown with JLabel</w:t>
+      </w:r>
+    </w:p>
+    <w:p>
+      <w:pPr>
+        <w:tabs>
+          <w:tab w:val="left" w:pos="1553"/>
+        </w:tabs>
+        <w:spacing w:before="120" w:after="120"/>
+        <w:ind w:right="38"/>
+        <w:jc w:val="both"/>
+        <w:rPr>
+          <w:rFonts w:ascii="Arial" w:eastAsia="Arial" w:hAnsi="Arial" w:cs="Arial"/>
           <w:i/>
           <w:color w:val="C00000"/>
           <w:spacing w:val="-2"/>
-          <w:sz w:val="24"/>
+          <w:sz w:val="28"/>
           <w:szCs w:val="28"/>
         </w:rPr>
       </w:pPr>
+    </w:p>
+    <w:p>
+      <w:pPr>
+        <w:pBdr>
+          <w:bottom w:val="single" w:sz="6" w:space="1" w:color="auto"/>
+        </w:pBdr>
+        <w:spacing w:after="120" w:line="0" w:lineRule="atLeast"/>
+        <w:jc w:val="both"/>
+        <w:rPr>
+          <w:rFonts w:ascii="Arial" w:eastAsia="Arial" w:hAnsi="Arial"/>
+          <w:b/>
+          <w:bCs/>
+          <w:sz w:val="24"/>
+        </w:rPr>
+      </w:pPr>
       <w:r>
+        <w:rPr>
+          <w:rFonts w:ascii="Arial" w:eastAsia="Arial" w:hAnsi="Arial"/>
+          <w:b/>
+          <w:bCs/>
+          <w:sz w:val="24"/>
+        </w:rPr>
+        <w:t>Details</w:t>
+      </w:r>
+    </w:p>
+    <w:p>
+      <w:pPr>
+        <w:spacing w:after="120" w:line="0" w:lineRule="atLeast"/>
+        <w:jc w:val="both"/>
+        <w:rPr>
+          <w:rFonts w:ascii="Arial" w:eastAsia="Arial" w:hAnsi="Arial"/>
+        </w:rPr>
+      </w:pPr>
+    </w:p>
+    <w:p>
+      <w:pPr>
+        <w:tabs>
+          <w:tab w:val="left" w:pos="1553"/>
+        </w:tabs>
+        <w:spacing w:before="120" w:after="120"/>
+        <w:ind w:right="38"/>
+        <w:jc w:val="both"/>
         <w:rPr>
           <w:rFonts w:ascii="Arial" w:eastAsia="Arial" w:hAnsi="Arial" w:cs="Arial"/>
           <w:i/>
@@ -1870,6 +1829,16 @@
           <w:sz w:val="24"/>
           <w:szCs w:val="28"/>
         </w:rPr>
+      </w:pPr>
+      <w:r>
+        <w:rPr>
+          <w:rFonts w:ascii="Arial" w:eastAsia="Arial" w:hAnsi="Arial" w:cs="Arial"/>
+          <w:i/>
+          <w:color w:val="C00000"/>
+          <w:spacing w:val="-2"/>
+          <w:sz w:val="24"/>
+          <w:szCs w:val="28"/>
+        </w:rPr>
         <w:t>Drawn your interface (ex: in a</w:t>
       </w:r>
       <w:r>
@@ -1892,31 +1861,7 @@
           <w:sz w:val="24"/>
           <w:szCs w:val="28"/>
         </w:rPr>
-        <w:t xml:space="preserve"> image from Paint / </w:t>
-      </w:r>
-      <w:proofErr w:type="spellStart"/>
-      <w:r>
-        <w:rPr>
-          <w:rFonts w:ascii="Arial" w:eastAsia="Arial" w:hAnsi="Arial" w:cs="Arial"/>
-          <w:i/>
-          <w:color w:val="C00000"/>
-          <w:spacing w:val="-2"/>
-          <w:sz w:val="24"/>
-          <w:szCs w:val="28"/>
-        </w:rPr>
-        <w:t>Powerpoint</w:t>
-      </w:r>
-      <w:proofErr w:type="spellEnd"/>
-      <w:r>
-        <w:rPr>
-          <w:rFonts w:ascii="Arial" w:eastAsia="Arial" w:hAnsi="Arial" w:cs="Arial"/>
-          <w:i/>
-          <w:color w:val="C00000"/>
-          <w:spacing w:val="-2"/>
-          <w:sz w:val="24"/>
-          <w:szCs w:val="28"/>
-        </w:rPr>
-        <w:t xml:space="preserve"> slide, or any sketch tool), describing:</w:t>
+        <w:t xml:space="preserve"> image from Paint / Powerpoint slide, or any sketch tool), describing:</w:t>
       </w:r>
     </w:p>
     <w:p>
@@ -1984,6 +1929,7 @@
           <w:sz w:val="24"/>
           <w:szCs w:val="28"/>
         </w:rPr>
+        <w:lastRenderedPageBreak/>
         <w:t xml:space="preserve">The properties (ex: size, dimension, </w:t>
       </w:r>
       <w:r>
@@ -2017,21 +1963,8 @@
           <w:sz w:val="24"/>
           <w:szCs w:val="28"/>
         </w:rPr>
-        <w:t xml:space="preserve">, </w:t>
+        <w:t>, etc</w:t>
       </w:r>
-      <w:proofErr w:type="spellStart"/>
-      <w:r>
-        <w:rPr>
-          <w:rFonts w:ascii="Arial" w:eastAsia="Arial" w:hAnsi="Arial" w:cs="Arial"/>
-          <w:i/>
-          <w:color w:val="C00000"/>
-          <w:spacing w:val="-2"/>
-          <w:sz w:val="24"/>
-          <w:szCs w:val="28"/>
-        </w:rPr>
-        <w:t>etc</w:t>
-      </w:r>
-      <w:proofErr w:type="spellEnd"/>
       <w:r>
         <w:rPr>
           <w:rFonts w:ascii="Arial" w:eastAsia="Arial" w:hAnsi="Arial" w:cs="Arial"/>
@@ -2105,7 +2038,6 @@
           <w:sz w:val="24"/>
           <w:szCs w:val="28"/>
         </w:rPr>
-        <w:lastRenderedPageBreak/>
         <w:drawing>
           <wp:inline distT="0" distB="0" distL="0" distR="0" wp14:anchorId="3D2D5541" wp14:editId="2428061C">
             <wp:extent cx="6858000" cy="3857625"/>
@@ -2307,7 +2239,6 @@
         </w:rPr>
         <w:t xml:space="preserve">: If you have to design the solution to be saved and played later, how are the stems. Most importantly, how someone can play the </w:t>
       </w:r>
-      <w:proofErr w:type="spellStart"/>
       <w:r>
         <w:rPr>
           <w:rFonts w:ascii="Arial" w:eastAsia="Arial" w:hAnsi="Arial" w:cs="Arial"/>
@@ -2320,7 +2251,6 @@
         </w:rPr>
         <w:t>NumPuz</w:t>
       </w:r>
-      <w:proofErr w:type="spellEnd"/>
       <w:r>
         <w:rPr>
           <w:rFonts w:ascii="Arial" w:eastAsia="Arial" w:hAnsi="Arial" w:cs="Arial"/>
@@ -2364,31 +2294,7 @@
           <w:sz w:val="24"/>
           <w:szCs w:val="28"/>
         </w:rPr>
-        <w:t xml:space="preserve">Note: your process </w:t>
-      </w:r>
-      <w:proofErr w:type="gramStart"/>
-      <w:r>
-        <w:rPr>
-          <w:rFonts w:ascii="Arial" w:eastAsia="Arial" w:hAnsi="Arial" w:cs="Arial"/>
-          <w:i/>
-          <w:color w:val="C00000"/>
-          <w:spacing w:val="-2"/>
-          <w:sz w:val="24"/>
-          <w:szCs w:val="28"/>
-        </w:rPr>
-        <w:t>do</w:t>
-      </w:r>
-      <w:proofErr w:type="gramEnd"/>
-      <w:r>
-        <w:rPr>
-          <w:rFonts w:ascii="Arial" w:eastAsia="Arial" w:hAnsi="Arial" w:cs="Arial"/>
-          <w:i/>
-          <w:color w:val="C00000"/>
-          <w:spacing w:val="-2"/>
-          <w:sz w:val="24"/>
-          <w:szCs w:val="28"/>
-        </w:rPr>
-        <w:t xml:space="preserve"> not need to be followed exactly when you are going to the implementation. For while, it is only a script about how to play.;</w:t>
+        <w:t>Note: your process do not need to be followed exactly when you are going to the implementation. For while, it is only a script about how to play.;</w:t>
       </w:r>
     </w:p>
     <w:p>

</xml_diff>